<commit_message>
Added info about raw data decoding
</commit_message>
<xml_diff>
--- a/Theoretical material/JPEG.docx
+++ b/Theoretical material/JPEG.docx
@@ -1474,7 +1474,7 @@
           <v:shape id="_x0000_i1025" type="#_x0000_t75" style="width:77.45pt;height:49.65pt" o:ole="">
             <v:imagedata r:id="rId6" o:title=""/>
           </v:shape>
-          <o:OLEObject Type="Embed" ProgID="AcroExch.Document.DC" ShapeID="_x0000_i1025" DrawAspect="Icon" ObjectID="_1648884629" r:id="rId7"/>
+          <o:OLEObject Type="Embed" ProgID="AcroExch.Document.DC" ShapeID="_x0000_i1025" DrawAspect="Icon" ObjectID="_1648901301" r:id="rId7"/>
         </w:object>
       </w:r>
     </w:p>
@@ -1492,6 +1492,7 @@
         <w:t>וזה נחמד להתחלה ולא יותר מזה:</w:t>
       </w:r>
     </w:p>
+    <w:bookmarkStart w:id="0" w:name="_GoBack"/>
     <w:p>
       <w:pPr>
         <w:rPr>
@@ -1503,9 +1504,10 @@
           <v:shape id="_x0000_i1026" type="#_x0000_t75" style="width:77.45pt;height:49.65pt" o:ole="">
             <v:imagedata r:id="rId8" o:title=""/>
           </v:shape>
-          <o:OLEObject Type="Embed" ProgID="AcroExch.Document.DC" ShapeID="_x0000_i1026" DrawAspect="Icon" ObjectID="_1648884630" r:id="rId9"/>
+          <o:OLEObject Type="Embed" ProgID="AcroExch.Document.DC" ShapeID="_x0000_i1026" DrawAspect="Icon" ObjectID="_1648901302" r:id="rId9"/>
         </w:object>
       </w:r>
+      <w:bookmarkEnd w:id="0"/>
     </w:p>
     <w:p>
       <w:pPr>
@@ -2153,7 +2155,6 @@
     <w:p>
       <w:pPr>
         <w:rPr>
-          <w:rFonts w:hint="cs"/>
           <w:rtl/>
         </w:rPr>
       </w:pPr>
@@ -2193,13 +2194,10 @@
       <w:r>
         <w:t>ignore bits</w:t>
       </w:r>
-      <w:bookmarkStart w:id="0" w:name="_GoBack"/>
-      <w:bookmarkEnd w:id="0"/>
-    </w:p>
-    <w:p>
-      <w:pPr>
-        <w:rPr>
-          <w:rFonts w:hint="cs"/>
+    </w:p>
+    <w:p>
+      <w:pPr>
+        <w:rPr>
           <w:rtl/>
         </w:rPr>
       </w:pPr>

</xml_diff>